<commit_message>
New docs and yaml files
</commit_message>
<xml_diff>
--- a/Scylla_docker_project.docx
+++ b/Scylla_docker_project.docx
@@ -370,6 +370,384 @@
     <w:p>
       <w:pPr>
         <w:pStyle w:val="Normal"/>
+        <w:bidi w:val="0"/>
+        <w:jc w:val="left"/>
+        <w:rPr>
+          <w:b w:val="false"/>
+          <w:b w:val="false"/>
+          <w:bCs w:val="false"/>
+          <w:sz w:val="26"/>
+          <w:szCs w:val="26"/>
+          <w:u w:val="none"/>
+        </w:rPr>
+      </w:pPr>
+      <w:r>
+        <w:rPr>
+          <w:b w:val="false"/>
+          <w:bCs w:val="false"/>
+          <w:sz w:val="26"/>
+          <w:szCs w:val="26"/>
+          <w:u w:val="none"/>
+        </w:rPr>
+        <w:t>1. CD into the directory.</w:t>
+      </w:r>
+    </w:p>
+    <w:p>
+      <w:pPr>
+        <w:pStyle w:val="Normal"/>
+        <w:bidi w:val="0"/>
+        <w:jc w:val="left"/>
+        <w:rPr>
+          <w:b w:val="false"/>
+          <w:b w:val="false"/>
+          <w:bCs w:val="false"/>
+          <w:sz w:val="26"/>
+          <w:szCs w:val="26"/>
+          <w:u w:val="none"/>
+        </w:rPr>
+      </w:pPr>
+      <w:r>
+        <w:rPr>
+          <w:b w:val="false"/>
+          <w:bCs w:val="false"/>
+          <w:sz w:val="26"/>
+          <w:szCs w:val="26"/>
+          <w:u w:val="none"/>
+        </w:rPr>
+        <w:t>2. docker-compose -f docker-compose-dc1-with-staticIP.</w:t>
+      </w:r>
+      <w:r>
+        <w:rPr>
+          <w:b w:val="false"/>
+          <w:bCs w:val="false"/>
+          <w:sz w:val="26"/>
+          <w:szCs w:val="26"/>
+          <w:u w:val="none"/>
+        </w:rPr>
+        <w:t>yml</w:t>
+      </w:r>
+      <w:r>
+        <w:rPr>
+          <w:b w:val="false"/>
+          <w:bCs w:val="false"/>
+          <w:sz w:val="26"/>
+          <w:szCs w:val="26"/>
+          <w:u w:val="none"/>
+        </w:rPr>
+        <w:t xml:space="preserve"> up (-d to run it in the background)</w:t>
+      </w:r>
+    </w:p>
+    <w:p>
+      <w:pPr>
+        <w:pStyle w:val="Normal"/>
+        <w:bidi w:val="0"/>
+        <w:jc w:val="left"/>
+        <w:rPr>
+          <w:b w:val="false"/>
+          <w:b w:val="false"/>
+          <w:bCs w:val="false"/>
+          <w:sz w:val="26"/>
+          <w:szCs w:val="26"/>
+          <w:u w:val="none"/>
+        </w:rPr>
+      </w:pPr>
+      <w:r>
+        <w:rPr>
+          <w:b w:val="false"/>
+          <w:bCs w:val="false"/>
+          <w:sz w:val="26"/>
+          <w:szCs w:val="26"/>
+          <w:u w:val="none"/>
+        </w:rPr>
+        <w:t>3. There are other three files as well with .yml extension. Change the file name after -f flag to run the other three.</w:t>
+      </w:r>
+    </w:p>
+    <w:p>
+      <w:pPr>
+        <w:pStyle w:val="Normal"/>
+        <w:bidi w:val="0"/>
+        <w:jc w:val="left"/>
+        <w:rPr>
+          <w:b w:val="false"/>
+          <w:b w:val="false"/>
+          <w:sz w:val="26"/>
+        </w:rPr>
+      </w:pPr>
+      <w:r>
+        <w:rPr>
+          <w:b w:val="false"/>
+          <w:bCs w:val="false"/>
+          <w:sz w:val="26"/>
+          <w:szCs w:val="26"/>
+          <w:u w:val="none"/>
+        </w:rPr>
+        <w:t>4</w:t>
+      </w:r>
+      <w:r>
+        <w:rPr>
+          <w:b w:val="false"/>
+          <w:bCs w:val="false"/>
+          <w:sz w:val="26"/>
+          <w:szCs w:val="26"/>
+          <w:u w:val="none"/>
+        </w:rPr>
+        <w:t>. The scylla node instance name will be like folderName_scylla-node1_1</w:t>
+      </w:r>
+    </w:p>
+    <w:p>
+      <w:pPr>
+        <w:pStyle w:val="Normal"/>
+        <w:bidi w:val="0"/>
+        <w:jc w:val="left"/>
+        <w:rPr>
+          <w:b w:val="false"/>
+          <w:b w:val="false"/>
+          <w:bCs w:val="false"/>
+          <w:sz w:val="26"/>
+          <w:szCs w:val="26"/>
+          <w:u w:val="none"/>
+        </w:rPr>
+      </w:pPr>
+      <w:r>
+        <w:rPr>
+          <w:b w:val="false"/>
+          <w:bCs w:val="false"/>
+          <w:sz w:val="26"/>
+          <w:szCs w:val="26"/>
+          <w:u w:val="none"/>
+        </w:rPr>
+        <w:t>5. To get scylla node instance names : docker container ls (shows the running instances)</w:t>
+      </w:r>
+    </w:p>
+    <w:p>
+      <w:pPr>
+        <w:pStyle w:val="Normal"/>
+        <w:bidi w:val="0"/>
+        <w:jc w:val="left"/>
+        <w:rPr>
+          <w:b w:val="false"/>
+          <w:b w:val="false"/>
+          <w:bCs w:val="false"/>
+          <w:sz w:val="26"/>
+          <w:szCs w:val="26"/>
+          <w:u w:val="none"/>
+        </w:rPr>
+      </w:pPr>
+      <w:r>
+        <w:rPr>
+          <w:b w:val="false"/>
+          <w:bCs w:val="false"/>
+          <w:sz w:val="26"/>
+          <w:szCs w:val="26"/>
+          <w:u w:val="none"/>
+        </w:rPr>
+        <w:t>6</w:t>
+      </w:r>
+      <w:r>
+        <w:rPr>
+          <w:b w:val="false"/>
+          <w:bCs w:val="false"/>
+          <w:sz w:val="26"/>
+          <w:szCs w:val="26"/>
+          <w:u w:val="none"/>
+        </w:rPr>
+        <w:t>. To start cqlsh shell : docker container exec -it scylla_instance_name nodetool status.</w:t>
+      </w:r>
+    </w:p>
+    <w:p>
+      <w:pPr>
+        <w:pStyle w:val="Normal"/>
+        <w:bidi w:val="0"/>
+        <w:jc w:val="left"/>
+        <w:rPr>
+          <w:b w:val="false"/>
+          <w:b w:val="false"/>
+          <w:bCs w:val="false"/>
+          <w:sz w:val="26"/>
+          <w:szCs w:val="26"/>
+          <w:u w:val="none"/>
+        </w:rPr>
+      </w:pPr>
+      <w:r>
+        <w:rPr>
+          <w:b w:val="false"/>
+          <w:bCs w:val="false"/>
+          <w:sz w:val="26"/>
+          <w:szCs w:val="26"/>
+          <w:u w:val="none"/>
+        </w:rPr>
+        <w:t>7</w:t>
+      </w:r>
+      <w:r>
+        <w:rPr>
+          <w:b w:val="false"/>
+          <w:bCs w:val="false"/>
+          <w:sz w:val="26"/>
+          <w:szCs w:val="26"/>
+          <w:u w:val="none"/>
+        </w:rPr>
+        <w:t>. To run nodetool subcommands : docker container exec -it scylla_instance_name nodetool &lt;sub command&gt;</w:t>
+      </w:r>
+    </w:p>
+    <w:p>
+      <w:pPr>
+        <w:pStyle w:val="Normal"/>
+        <w:bidi w:val="0"/>
+        <w:jc w:val="left"/>
+        <w:rPr>
+          <w:b w:val="false"/>
+          <w:b w:val="false"/>
+          <w:bCs w:val="false"/>
+          <w:sz w:val="26"/>
+          <w:szCs w:val="26"/>
+          <w:u w:val="none"/>
+        </w:rPr>
+      </w:pPr>
+      <w:r>
+        <w:rPr>
+          <w:b w:val="false"/>
+          <w:bCs w:val="false"/>
+          <w:sz w:val="26"/>
+          <w:szCs w:val="26"/>
+          <w:u w:val="none"/>
+        </w:rPr>
+        <w:t>8</w:t>
+      </w:r>
+      <w:r>
+        <w:rPr>
+          <w:b w:val="false"/>
+          <w:bCs w:val="false"/>
+          <w:sz w:val="26"/>
+          <w:szCs w:val="26"/>
+          <w:u w:val="none"/>
+        </w:rPr>
+        <w:t>. To interact with the node using bash : docker container exec -it scylla_instance_name bash</w:t>
+      </w:r>
+    </w:p>
+    <w:p>
+      <w:pPr>
+        <w:pStyle w:val="Normal"/>
+        <w:bidi w:val="0"/>
+        <w:jc w:val="left"/>
+        <w:rPr>
+          <w:b w:val="false"/>
+          <w:b w:val="false"/>
+          <w:bCs w:val="false"/>
+          <w:sz w:val="26"/>
+          <w:szCs w:val="26"/>
+          <w:u w:val="none"/>
+        </w:rPr>
+      </w:pPr>
+      <w:r>
+        <w:rPr>
+          <w:b w:val="false"/>
+          <w:bCs w:val="false"/>
+          <w:sz w:val="26"/>
+          <w:szCs w:val="26"/>
+          <w:u w:val="none"/>
+        </w:rPr>
+      </w:r>
+    </w:p>
+    <w:p>
+      <w:pPr>
+        <w:pStyle w:val="Normal"/>
+        <w:bidi w:val="0"/>
+        <w:jc w:val="left"/>
+        <w:rPr>
+          <w:b w:val="false"/>
+          <w:b w:val="false"/>
+          <w:bCs w:val="false"/>
+          <w:sz w:val="26"/>
+          <w:szCs w:val="26"/>
+          <w:u w:val="none"/>
+        </w:rPr>
+      </w:pPr>
+      <w:r>
+        <w:rPr>
+          <w:b w:val="false"/>
+          <w:bCs w:val="false"/>
+          <w:sz w:val="26"/>
+          <w:szCs w:val="26"/>
+          <w:u w:val="none"/>
+        </w:rPr>
+      </w:r>
+    </w:p>
+    <w:p>
+      <w:pPr>
+        <w:pStyle w:val="Normal"/>
+        <w:bidi w:val="0"/>
+        <w:jc w:val="left"/>
+        <w:rPr>
+          <w:b/>
+          <w:b/>
+          <w:bCs/>
+          <w:sz w:val="36"/>
+          <w:szCs w:val="36"/>
+          <w:u w:val="single"/>
+        </w:rPr>
+      </w:pPr>
+      <w:r>
+        <w:rPr>
+          <w:b/>
+          <w:bCs/>
+          <w:sz w:val="36"/>
+          <w:szCs w:val="36"/>
+          <w:u w:val="single"/>
+        </w:rPr>
+        <w:t>Things to note</w:t>
+      </w:r>
+    </w:p>
+    <w:p>
+      <w:pPr>
+        <w:pStyle w:val="Normal"/>
+        <w:bidi w:val="0"/>
+        <w:jc w:val="left"/>
+        <w:rPr>
+          <w:b/>
+          <w:b/>
+          <w:bCs/>
+          <w:sz w:val="36"/>
+          <w:szCs w:val="36"/>
+          <w:u w:val="single"/>
+        </w:rPr>
+      </w:pPr>
+      <w:r>
+        <w:rPr>
+          <w:b/>
+          <w:bCs/>
+          <w:sz w:val="36"/>
+          <w:szCs w:val="36"/>
+          <w:u w:val="single"/>
+        </w:rPr>
+      </w:r>
+    </w:p>
+    <w:p>
+      <w:pPr>
+        <w:pStyle w:val="Normal"/>
+        <w:bidi w:val="0"/>
+        <w:jc w:val="left"/>
+        <w:rPr>
+          <w:b/>
+          <w:b/>
+          <w:bCs/>
+          <w:sz w:val="36"/>
+          <w:szCs w:val="36"/>
+          <w:u w:val="single"/>
+        </w:rPr>
+      </w:pPr>
+      <w:r>
+        <w:rPr>
+          <w:b/>
+          <w:bCs/>
+          <w:sz w:val="36"/>
+          <w:szCs w:val="36"/>
+          <w:u w:val="single"/>
+        </w:rPr>
+      </w:r>
+    </w:p>
+    <w:p>
+      <w:pPr>
+        <w:pStyle w:val="Normal"/>
         <w:numPr>
           <w:ilvl w:val="0"/>
           <w:numId w:val="3"/>
@@ -393,7 +771,7 @@
           <w:szCs w:val="26"/>
           <w:u w:val="none"/>
         </w:rPr>
-        <w:t>1. CD into the directory.</w:t>
+        <w:t>The docker-compose-dc1-with-staticIP.yaml is the compose file. It has all the configurations.</w:t>
       </w:r>
     </w:p>
     <w:p>
@@ -422,7 +800,7 @@
           <w:szCs w:val="26"/>
           <w:u w:val="none"/>
         </w:rPr>
-        <w:t>2. docker-compose -f docker-compose-dc1-with-staticIP up (-d to run it in the background)</w:t>
+        <w:t>All the cluster and node configurations are in the configurations folder.</w:t>
       </w:r>
     </w:p>
     <w:p>
@@ -437,18 +815,21 @@
         <w:rPr>
           <w:b w:val="false"/>
           <w:b w:val="false"/>
-          <w:sz w:val="26"/>
-        </w:rPr>
-      </w:pPr>
-      <w:r>
-        <w:rPr>
-          <w:b w:val="false"/>
-          <w:bCs w:val="false"/>
-          <w:sz w:val="26"/>
-          <w:szCs w:val="26"/>
-          <w:u w:val="none"/>
-        </w:rPr>
-        <w:t>3. The scylla node instance name will be like folderName_scylla-node1_1</w:t>
+          <w:bCs w:val="false"/>
+          <w:sz w:val="26"/>
+          <w:szCs w:val="26"/>
+          <w:u w:val="none"/>
+        </w:rPr>
+      </w:pPr>
+      <w:r>
+        <w:rPr>
+          <w:b w:val="false"/>
+          <w:bCs w:val="false"/>
+          <w:sz w:val="26"/>
+          <w:szCs w:val="26"/>
+          <w:u w:val="none"/>
+        </w:rPr>
+        <w:t>Mapping of scylla-staticIP.yaml to Scylla.yaml is not getting reflected due to some reasons.</w:t>
       </w:r>
     </w:p>
     <w:p>
@@ -477,7 +858,7 @@
           <w:szCs w:val="26"/>
           <w:u w:val="none"/>
         </w:rPr>
-        <w:t>5. To get scylla node instance names : docker container ls (shows the running instances)</w:t>
+        <w:t>For the same reason I have added the Scylla configurations on “command:” in the docker compose file for now . I will look into the issue but it is giving results as expected.</w:t>
       </w:r>
     </w:p>
     <w:p>
@@ -506,7 +887,17 @@
           <w:szCs w:val="26"/>
           <w:u w:val="none"/>
         </w:rPr>
-        <w:t>4. To start cqlsh shell : docker container exec -it scylla_instance_name nodetool status.</w:t>
+        <w:t xml:space="preserve"> </w:t>
+      </w:r>
+      <w:r>
+        <w:rPr>
+          <w:b w:val="false"/>
+          <w:bCs w:val="false"/>
+          <w:sz w:val="26"/>
+          <w:szCs w:val="26"/>
+          <w:u w:val="none"/>
+        </w:rPr>
+        <w:t>All the networking stuff happens automatically in docker-compose but still I have manually created a network with IP ranges in 18.10.0.0/16 (CIDR format) for having a better understanding of how to configure the things manually.</w:t>
       </w:r>
     </w:p>
     <w:p>
@@ -535,351 +926,89 @@
           <w:szCs w:val="26"/>
           <w:u w:val="none"/>
         </w:rPr>
-        <w:t>5. To run nodetool subcommands : docker container exec -it scylla_instance_name nodetool &lt;sub command&gt;</w:t>
-      </w:r>
-    </w:p>
-    <w:p>
-      <w:pPr>
-        <w:pStyle w:val="Normal"/>
-        <w:numPr>
-          <w:ilvl w:val="0"/>
-          <w:numId w:val="3"/>
-        </w:numPr>
-        <w:bidi w:val="0"/>
-        <w:jc w:val="left"/>
-        <w:rPr>
-          <w:b w:val="false"/>
-          <w:b w:val="false"/>
-          <w:bCs w:val="false"/>
-          <w:sz w:val="26"/>
-          <w:szCs w:val="26"/>
-          <w:u w:val="none"/>
-        </w:rPr>
-      </w:pPr>
-      <w:r>
-        <w:rPr>
-          <w:b w:val="false"/>
-          <w:bCs w:val="false"/>
-          <w:sz w:val="26"/>
-          <w:szCs w:val="26"/>
-          <w:u w:val="none"/>
-        </w:rPr>
-        <w:t>6. To interact with the node using bash : docker container exec -it scylla_instance_name bash</w:t>
-      </w:r>
-    </w:p>
-    <w:p>
-      <w:pPr>
-        <w:pStyle w:val="Normal"/>
-        <w:bidi w:val="0"/>
-        <w:jc w:val="left"/>
-        <w:rPr>
-          <w:b w:val="false"/>
-          <w:b w:val="false"/>
-          <w:bCs w:val="false"/>
-          <w:sz w:val="26"/>
-          <w:szCs w:val="26"/>
-          <w:u w:val="none"/>
-        </w:rPr>
-      </w:pPr>
-      <w:r>
-        <w:rPr>
-          <w:b w:val="false"/>
-          <w:bCs w:val="false"/>
-          <w:sz w:val="26"/>
-          <w:szCs w:val="26"/>
-          <w:u w:val="none"/>
-        </w:rPr>
-      </w:r>
-    </w:p>
-    <w:p>
-      <w:pPr>
-        <w:pStyle w:val="Normal"/>
-        <w:bidi w:val="0"/>
-        <w:jc w:val="left"/>
-        <w:rPr>
-          <w:b w:val="false"/>
-          <w:b w:val="false"/>
-          <w:bCs w:val="false"/>
-          <w:sz w:val="26"/>
-          <w:szCs w:val="26"/>
-          <w:u w:val="none"/>
-        </w:rPr>
-      </w:pPr>
-      <w:r>
-        <w:rPr>
-          <w:b w:val="false"/>
-          <w:bCs w:val="false"/>
-          <w:sz w:val="26"/>
-          <w:szCs w:val="26"/>
-          <w:u w:val="none"/>
-        </w:rPr>
-      </w:r>
-    </w:p>
-    <w:p>
-      <w:pPr>
-        <w:pStyle w:val="Normal"/>
-        <w:bidi w:val="0"/>
-        <w:jc w:val="left"/>
-        <w:rPr>
-          <w:b/>
-          <w:b/>
-          <w:bCs/>
-          <w:sz w:val="36"/>
-          <w:szCs w:val="36"/>
-          <w:u w:val="single"/>
-        </w:rPr>
-      </w:pPr>
-      <w:r>
-        <w:rPr>
-          <w:b/>
-          <w:bCs/>
-          <w:sz w:val="36"/>
-          <w:szCs w:val="36"/>
-          <w:u w:val="single"/>
-        </w:rPr>
-        <w:t>Things to note</w:t>
-      </w:r>
-    </w:p>
-    <w:p>
-      <w:pPr>
-        <w:pStyle w:val="Normal"/>
-        <w:bidi w:val="0"/>
-        <w:jc w:val="left"/>
-        <w:rPr>
-          <w:b/>
-          <w:b/>
-          <w:bCs/>
-          <w:sz w:val="36"/>
-          <w:szCs w:val="36"/>
-          <w:u w:val="single"/>
-        </w:rPr>
-      </w:pPr>
-      <w:r>
-        <w:rPr>
-          <w:b/>
-          <w:bCs/>
-          <w:sz w:val="36"/>
-          <w:szCs w:val="36"/>
-          <w:u w:val="single"/>
-        </w:rPr>
-      </w:r>
-    </w:p>
-    <w:p>
-      <w:pPr>
-        <w:pStyle w:val="Normal"/>
-        <w:bidi w:val="0"/>
-        <w:jc w:val="left"/>
-        <w:rPr>
-          <w:b/>
-          <w:b/>
-          <w:bCs/>
-          <w:sz w:val="36"/>
-          <w:szCs w:val="36"/>
-          <w:u w:val="single"/>
-        </w:rPr>
-      </w:pPr>
-      <w:r>
-        <w:rPr>
-          <w:b/>
-          <w:bCs/>
-          <w:sz w:val="36"/>
-          <w:szCs w:val="36"/>
-          <w:u w:val="single"/>
-        </w:rPr>
-      </w:r>
-    </w:p>
-    <w:p>
-      <w:pPr>
-        <w:pStyle w:val="Normal"/>
-        <w:numPr>
-          <w:ilvl w:val="0"/>
-          <w:numId w:val="4"/>
-        </w:numPr>
-        <w:bidi w:val="0"/>
-        <w:jc w:val="left"/>
-        <w:rPr>
-          <w:b w:val="false"/>
-          <w:b w:val="false"/>
-          <w:bCs w:val="false"/>
-          <w:sz w:val="26"/>
-          <w:szCs w:val="26"/>
-          <w:u w:val="none"/>
-        </w:rPr>
-      </w:pPr>
-      <w:r>
-        <w:rPr>
-          <w:b w:val="false"/>
-          <w:bCs w:val="false"/>
-          <w:sz w:val="26"/>
-          <w:szCs w:val="26"/>
-          <w:u w:val="none"/>
-        </w:rPr>
-        <w:t>The docker-compose-dc1-with-staticIP.yaml is the compose file. It has all the configurations.</w:t>
-      </w:r>
-    </w:p>
-    <w:p>
-      <w:pPr>
-        <w:pStyle w:val="Normal"/>
-        <w:numPr>
-          <w:ilvl w:val="0"/>
-          <w:numId w:val="4"/>
-        </w:numPr>
-        <w:bidi w:val="0"/>
-        <w:jc w:val="left"/>
-        <w:rPr>
-          <w:b w:val="false"/>
-          <w:b w:val="false"/>
-          <w:bCs w:val="false"/>
-          <w:sz w:val="26"/>
-          <w:szCs w:val="26"/>
-          <w:u w:val="none"/>
-        </w:rPr>
-      </w:pPr>
-      <w:r>
-        <w:rPr>
-          <w:b w:val="false"/>
-          <w:bCs w:val="false"/>
-          <w:sz w:val="26"/>
-          <w:szCs w:val="26"/>
-          <w:u w:val="none"/>
-        </w:rPr>
-        <w:t>All the cluster and node configurations are in the configurations folder.</w:t>
-      </w:r>
-    </w:p>
-    <w:p>
-      <w:pPr>
-        <w:pStyle w:val="Normal"/>
-        <w:numPr>
-          <w:ilvl w:val="0"/>
-          <w:numId w:val="4"/>
-        </w:numPr>
-        <w:bidi w:val="0"/>
-        <w:jc w:val="left"/>
-        <w:rPr>
-          <w:b w:val="false"/>
-          <w:b w:val="false"/>
-          <w:bCs w:val="false"/>
-          <w:sz w:val="26"/>
-          <w:szCs w:val="26"/>
-          <w:u w:val="none"/>
-        </w:rPr>
-      </w:pPr>
-      <w:r>
-        <w:rPr>
-          <w:b w:val="false"/>
-          <w:bCs w:val="false"/>
-          <w:sz w:val="26"/>
-          <w:szCs w:val="26"/>
-          <w:u w:val="none"/>
-        </w:rPr>
-        <w:t>Mapping of scylla-staticIP.yaml to Scylla.yaml is not getting reflected due to some reasons.</w:t>
-      </w:r>
-    </w:p>
-    <w:p>
-      <w:pPr>
-        <w:pStyle w:val="Normal"/>
-        <w:numPr>
-          <w:ilvl w:val="0"/>
-          <w:numId w:val="4"/>
-        </w:numPr>
-        <w:bidi w:val="0"/>
-        <w:jc w:val="left"/>
-        <w:rPr>
-          <w:b w:val="false"/>
-          <w:b w:val="false"/>
-          <w:bCs w:val="false"/>
-          <w:sz w:val="26"/>
-          <w:szCs w:val="26"/>
-          <w:u w:val="none"/>
-        </w:rPr>
-      </w:pPr>
-      <w:r>
-        <w:rPr>
-          <w:b w:val="false"/>
-          <w:bCs w:val="false"/>
-          <w:sz w:val="26"/>
-          <w:szCs w:val="26"/>
-          <w:u w:val="none"/>
-        </w:rPr>
-        <w:t>For the same reason I have added the Scylla configurations on “command:” in the docker compose file for now . I will look into the issue but it is giving results as expected.</w:t>
-      </w:r>
-    </w:p>
-    <w:p>
-      <w:pPr>
-        <w:pStyle w:val="Normal"/>
-        <w:numPr>
-          <w:ilvl w:val="0"/>
-          <w:numId w:val="4"/>
-        </w:numPr>
-        <w:bidi w:val="0"/>
-        <w:jc w:val="left"/>
-        <w:rPr>
-          <w:b w:val="false"/>
-          <w:b w:val="false"/>
-          <w:bCs w:val="false"/>
-          <w:sz w:val="26"/>
-          <w:szCs w:val="26"/>
-          <w:u w:val="none"/>
-        </w:rPr>
-      </w:pPr>
-      <w:r>
-        <w:rPr>
-          <w:b w:val="false"/>
-          <w:bCs w:val="false"/>
-          <w:sz w:val="26"/>
-          <w:szCs w:val="26"/>
-          <w:u w:val="none"/>
-        </w:rPr>
-        <w:t xml:space="preserve"> </w:t>
-      </w:r>
-      <w:r>
-        <w:rPr>
-          <w:b w:val="false"/>
-          <w:bCs w:val="false"/>
-          <w:sz w:val="26"/>
-          <w:szCs w:val="26"/>
-          <w:u w:val="none"/>
-        </w:rPr>
-        <w:t>All the networking stuff happens automatically in docker-compose but still I have manually created a network with IP ranges in 18.10.0.0/16 (CIDR format) for having a better understanding of how to configure the things manually.</w:t>
-      </w:r>
-    </w:p>
-    <w:p>
-      <w:pPr>
-        <w:pStyle w:val="Normal"/>
-        <w:numPr>
-          <w:ilvl w:val="0"/>
-          <w:numId w:val="4"/>
-        </w:numPr>
-        <w:bidi w:val="0"/>
-        <w:jc w:val="left"/>
-        <w:rPr>
-          <w:b w:val="false"/>
-          <w:b w:val="false"/>
-          <w:bCs w:val="false"/>
-          <w:sz w:val="26"/>
-          <w:szCs w:val="26"/>
-          <w:u w:val="none"/>
-        </w:rPr>
-      </w:pPr>
-      <w:r>
-        <w:rPr>
-          <w:b w:val="false"/>
-          <w:bCs w:val="false"/>
-          <w:sz w:val="26"/>
-          <w:szCs w:val="26"/>
-          <w:u w:val="none"/>
-        </w:rPr>
-        <w:t>A</w:t>
-      </w:r>
-      <w:r>
-        <w:rPr>
-          <w:b w:val="false"/>
-          <w:bCs w:val="false"/>
-          <w:sz w:val="26"/>
-          <w:szCs w:val="26"/>
-          <w:u w:val="none"/>
-        </w:rPr>
-        <w:t>ll the nodes have been assigned a static ip for intercommmunication and client communication.</w:t>
+        <w:t>All the nodes have been assigned a static ip for intercommmunication and client communication.</w:t>
+      </w:r>
+    </w:p>
+    <w:p>
+      <w:pPr>
+        <w:pStyle w:val="Normal"/>
+        <w:bidi w:val="0"/>
+        <w:jc w:val="left"/>
+        <w:rPr>
+          <w:b w:val="false"/>
+          <w:b w:val="false"/>
+          <w:bCs w:val="false"/>
+          <w:sz w:val="26"/>
+          <w:szCs w:val="26"/>
+          <w:u w:val="none"/>
+        </w:rPr>
+      </w:pPr>
+      <w:r>
+        <w:rPr/>
+      </w:r>
+    </w:p>
+    <w:p>
+      <w:pPr>
+        <w:pStyle w:val="Normal"/>
+        <w:bidi w:val="0"/>
+        <w:jc w:val="left"/>
+        <w:rPr>
+          <w:b/>
+          <w:b/>
+          <w:bCs/>
+          <w:u w:val="single"/>
+        </w:rPr>
+      </w:pPr>
+      <w:r>
+        <w:rPr>
+          <w:b/>
+          <w:bCs/>
+          <w:sz w:val="26"/>
+          <w:szCs w:val="26"/>
+          <w:u w:val="single"/>
+        </w:rPr>
+        <w:t>For Running contents from Scylla Manager test:</w:t>
+      </w:r>
+    </w:p>
+    <w:p>
+      <w:pPr>
+        <w:pStyle w:val="Normal"/>
+        <w:bidi w:val="0"/>
+        <w:jc w:val="left"/>
+        <w:rPr>
+          <w:sz w:val="26"/>
+          <w:szCs w:val="26"/>
+        </w:rPr>
+      </w:pPr>
+      <w:r>
+        <w:rPr>
+          <w:b/>
+          <w:bCs/>
+          <w:u w:val="single"/>
+        </w:rPr>
+      </w:r>
+    </w:p>
+    <w:p>
+      <w:pPr>
+        <w:pStyle w:val="Normal"/>
+        <w:bidi w:val="0"/>
+        <w:jc w:val="left"/>
+        <w:rPr>
+          <w:b w:val="false"/>
+          <w:b w:val="false"/>
+          <w:bCs w:val="false"/>
+          <w:u w:val="none"/>
+        </w:rPr>
+      </w:pPr>
+      <w:r>
+        <w:rPr>
+          <w:b w:val="false"/>
+          <w:bCs w:val="false"/>
+          <w:sz w:val="26"/>
+          <w:szCs w:val="26"/>
+          <w:u w:val="none"/>
+        </w:rPr>
+        <w:t>Follo the first three steps from “Steps for running the project”</w:t>
       </w:r>
     </w:p>
     <w:p>
@@ -1272,116 +1401,6 @@
   <w:abstractNum w:abstractNumId="4">
     <w:lvl w:ilvl="0">
       <w:start w:val="1"/>
-      <w:numFmt w:val="decimal"/>
-      <w:lvlText w:val="%1."/>
-      <w:lvlJc w:val="left"/>
-      <w:pPr>
-        <w:tabs>
-          <w:tab w:val="num" w:pos="720"/>
-        </w:tabs>
-        <w:ind w:left="720" w:hanging="360"/>
-      </w:pPr>
-    </w:lvl>
-    <w:lvl w:ilvl="1">
-      <w:start w:val="1"/>
-      <w:numFmt w:val="decimal"/>
-      <w:lvlText w:val="%2."/>
-      <w:lvlJc w:val="left"/>
-      <w:pPr>
-        <w:tabs>
-          <w:tab w:val="num" w:pos="1080"/>
-        </w:tabs>
-        <w:ind w:left="1080" w:hanging="360"/>
-      </w:pPr>
-    </w:lvl>
-    <w:lvl w:ilvl="2">
-      <w:start w:val="1"/>
-      <w:numFmt w:val="decimal"/>
-      <w:lvlText w:val="%3."/>
-      <w:lvlJc w:val="left"/>
-      <w:pPr>
-        <w:tabs>
-          <w:tab w:val="num" w:pos="1440"/>
-        </w:tabs>
-        <w:ind w:left="1440" w:hanging="360"/>
-      </w:pPr>
-    </w:lvl>
-    <w:lvl w:ilvl="3">
-      <w:start w:val="1"/>
-      <w:numFmt w:val="decimal"/>
-      <w:lvlText w:val="%4."/>
-      <w:lvlJc w:val="left"/>
-      <w:pPr>
-        <w:tabs>
-          <w:tab w:val="num" w:pos="1800"/>
-        </w:tabs>
-        <w:ind w:left="1800" w:hanging="360"/>
-      </w:pPr>
-    </w:lvl>
-    <w:lvl w:ilvl="4">
-      <w:start w:val="1"/>
-      <w:numFmt w:val="decimal"/>
-      <w:lvlText w:val="%5."/>
-      <w:lvlJc w:val="left"/>
-      <w:pPr>
-        <w:tabs>
-          <w:tab w:val="num" w:pos="2160"/>
-        </w:tabs>
-        <w:ind w:left="2160" w:hanging="360"/>
-      </w:pPr>
-    </w:lvl>
-    <w:lvl w:ilvl="5">
-      <w:start w:val="1"/>
-      <w:numFmt w:val="decimal"/>
-      <w:lvlText w:val="%6."/>
-      <w:lvlJc w:val="left"/>
-      <w:pPr>
-        <w:tabs>
-          <w:tab w:val="num" w:pos="2520"/>
-        </w:tabs>
-        <w:ind w:left="2520" w:hanging="360"/>
-      </w:pPr>
-    </w:lvl>
-    <w:lvl w:ilvl="6">
-      <w:start w:val="1"/>
-      <w:numFmt w:val="decimal"/>
-      <w:lvlText w:val="%7."/>
-      <w:lvlJc w:val="left"/>
-      <w:pPr>
-        <w:tabs>
-          <w:tab w:val="num" w:pos="2880"/>
-        </w:tabs>
-        <w:ind w:left="2880" w:hanging="360"/>
-      </w:pPr>
-    </w:lvl>
-    <w:lvl w:ilvl="7">
-      <w:start w:val="1"/>
-      <w:numFmt w:val="decimal"/>
-      <w:lvlText w:val="%8."/>
-      <w:lvlJc w:val="left"/>
-      <w:pPr>
-        <w:tabs>
-          <w:tab w:val="num" w:pos="3240"/>
-        </w:tabs>
-        <w:ind w:left="3240" w:hanging="360"/>
-      </w:pPr>
-    </w:lvl>
-    <w:lvl w:ilvl="8">
-      <w:start w:val="1"/>
-      <w:numFmt w:val="decimal"/>
-      <w:lvlText w:val="%9."/>
-      <w:lvlJc w:val="left"/>
-      <w:pPr>
-        <w:tabs>
-          <w:tab w:val="num" w:pos="3600"/>
-        </w:tabs>
-        <w:ind w:left="3600" w:hanging="360"/>
-      </w:pPr>
-    </w:lvl>
-  </w:abstractNum>
-  <w:abstractNum w:abstractNumId="5">
-    <w:lvl w:ilvl="0">
-      <w:start w:val="1"/>
       <w:numFmt w:val="none"/>
       <w:suff w:val="nothing"/>
       <w:lvlText w:val=""/>
@@ -1483,9 +1502,6 @@
   <w:num w:numId="4">
     <w:abstractNumId w:val="4"/>
   </w:num>
-  <w:num w:numId="5">
-    <w:abstractNumId w:val="5"/>
-  </w:num>
 </w:numbering>
 </file>
 
@@ -1496,6 +1512,7 @@
       <w:rPr>
         <w:rFonts w:ascii="Liberation Serif" w:hAnsi="Liberation Serif" w:eastAsia="Noto Serif CJK SC" w:cs="Lohit Devanagari"/>
         <w:kern w:val="2"/>
+        <w:sz w:val="20"/>
         <w:szCs w:val="24"/>
         <w:lang w:val="en-IN" w:eastAsia="zh-CN" w:bidi="hi-IN"/>
       </w:rPr>

</xml_diff>